<commit_message>
new memory planning part reviewed
</commit_message>
<xml_diff>
--- a/_memoria/Introducció/introducció.docx
+++ b/_memoria/Introducció/introducció.docx
@@ -1443,7 +1443,31 @@
         <w:br/>
       </w:r>
       <w:r>
-        <w:t>Aquest projecte també presenta un seguit d’objectius secundaris o més aviat, objectius motivacionals que en certa forma m’agradaria deixar plasmats en el projecte. Tot i que no representen un benefici especial per aquest, suposen el desenvolupament de noves habilitats personals i expliquen certes decisions presses durant el projecte.</w:t>
+        <w:t>Aquest projecte també presenta un seguit d’objectius secundaris o més aviat, objectius motivacionals</w:t>
+      </w:r>
+      <w:r>
+        <w:t>,</w:t>
+      </w:r>
+      <w:r>
+        <w:t xml:space="preserve"> que en certa forma m’agradaria deixar plasmats en el projecte. Tot i no </w:t>
+      </w:r>
+      <w:r>
+        <w:t>representar</w:t>
+      </w:r>
+      <w:r>
+        <w:t xml:space="preserve"> un benefici especial per aquest, suposen el desenvolupament de noves habilitats personals i </w:t>
+      </w:r>
+      <w:r>
+        <w:t>ajuden a comprendre</w:t>
+      </w:r>
+      <w:r>
+        <w:t xml:space="preserve"> ce</w:t>
+      </w:r>
+      <w:r>
+        <w:t>rtes decisions presses durant el desenvolupament d'aquest</w:t>
+      </w:r>
+      <w:r>
+        <w:t>.</w:t>
       </w:r>
     </w:p>
     <w:p>
@@ -1528,7 +1552,7 @@
         <w:t xml:space="preserve">Aquest projecte es va matricular per primer cop al Febrer del 2014 amb la </w:t>
       </w:r>
       <w:r>
-        <w:t>planificació</w:t>
+        <w:t>intenció</w:t>
       </w:r>
       <w:r>
         <w:t xml:space="preserve"> de presentar-lo com a molt tard a principis de juliol del mateix any. La idea inicial era aprofitar </w:t>
@@ -1540,84 +1564,512 @@
         <w:t xml:space="preserve"> per</w:t>
       </w:r>
       <w:r>
-        <w:t xml:space="preserve"> tal</w:t>
+        <w:t xml:space="preserve"> avançar </w:t>
+      </w:r>
+      <w:r>
+        <w:t>feina i dispos</w:t>
+      </w:r>
+      <w:r>
+        <w:t>ar</w:t>
+      </w:r>
+      <w:r>
+        <w:t xml:space="preserve"> així</w:t>
+      </w:r>
+      <w:r>
+        <w:t xml:space="preserve"> d’un total de </w:t>
+      </w:r>
+      <w:r>
+        <w:t xml:space="preserve">sis </w:t>
+      </w:r>
+      <w:r>
+        <w:t>mesos per realitzar el projecte.</w:t>
+      </w:r>
+    </w:p>
+    <w:p>
+      <w:r>
+        <w:t xml:space="preserve">Al Març del 2014 vaig començar a treballar a jornada complerta i el projecte va deixar d’avançar com s’esperava. Es van </w:t>
+      </w:r>
+      <w:r>
+        <w:t>començar a patir</w:t>
+      </w:r>
+      <w:r>
+        <w:t xml:space="preserve"> forts endarreriments sobre la planificació original fins al punt de que el projecte va </w:t>
+      </w:r>
+      <w:r>
+        <w:t>completament aturat</w:t>
+      </w:r>
+      <w:r>
+        <w:t>. La figura ____ mostra en línees generals la planificació que</w:t>
+      </w:r>
+      <w:r>
+        <w:t xml:space="preserve"> s’hagués volgut portar a terme en cas de normalitat i </w:t>
+      </w:r>
+      <w:r>
+        <w:t>ressaltat</w:t>
+      </w:r>
+      <w:r>
+        <w:t xml:space="preserve"> en vermell la part que es va veure interrompuda. </w:t>
+      </w:r>
+    </w:p>
+    <w:p>
+      <w:pPr>
+        <w:rPr>
+          <w:u w:val="single"/>
+        </w:rPr>
+      </w:pPr>
+      <w:r>
+        <w:t>L</w:t>
+      </w:r>
+      <w:r>
+        <w:t xml:space="preserve">a falta de temps per realitzar un projecte acceptable </w:t>
+      </w:r>
+      <w:r>
+        <w:t>conjuntament amb</w:t>
+      </w:r>
+      <w:r>
+        <w:t xml:space="preserve"> la poca capacitat de maniobra </w:t>
+      </w:r>
+      <w:r>
+        <w:t>de les que es va disposar</w:t>
       </w:r>
       <w:r>
         <w:t xml:space="preserve"> </w:t>
       </w:r>
       <w:r>
+        <w:t xml:space="preserve">entre </w:t>
+      </w:r>
+      <w:r>
+        <w:t xml:space="preserve">els </w:t>
+      </w:r>
+      <w:r>
+        <w:t>mesos</w:t>
+      </w:r>
+      <w:r>
+        <w:t xml:space="preserve"> de Març i Juliol</w:t>
+      </w:r>
+      <w:r>
+        <w:t xml:space="preserve"> va provocar que es descartés la possibilitat de presentar el projecte durant la convocatòria prevista.</w:t>
+      </w:r>
+      <w:r>
+        <w:br/>
+      </w:r>
+    </w:p>
+    <w:p>
+      <w:pPr>
+        <w:rPr>
+          <w:b/>
+        </w:rPr>
+      </w:pPr>
+      <w:r>
+        <w:rPr>
+          <w:b/>
+        </w:rPr>
+        <w:t>Planificació Febrer del 2016 – Septembre 2016</w:t>
+      </w:r>
+    </w:p>
+    <w:p>
+      <w:r>
+        <w:t xml:space="preserve">A  consequencia de l’extinció del pla d’enginyeries 2003 el projecte es torna a matricular al Febrer del 2016 </w:t>
+      </w:r>
+      <w:r>
+        <w:t>tenint en consideració que s'hauria de començar</w:t>
+      </w:r>
+      <w:r>
+        <w:t xml:space="preserve"> pràcticament de 0.</w:t>
+      </w:r>
+    </w:p>
+    <w:p>
+      <w:r>
+        <w:t>Donada la diferencia de temps entre la</w:t>
+      </w:r>
+      <w:r>
+        <w:t xml:space="preserve"> primera inscripció i la segona,</w:t>
+      </w:r>
+      <w:r>
+        <w:t xml:space="preserve"> </w:t>
+      </w:r>
+      <w:proofErr w:type="spellStart"/>
+      <w:r>
+        <w:t>l’API</w:t>
+      </w:r>
+      <w:proofErr w:type="spellEnd"/>
+      <w:r>
+        <w:t xml:space="preserve"> de </w:t>
+      </w:r>
+      <w:proofErr w:type="spellStart"/>
+      <w:r>
+        <w:t>FamilySearch</w:t>
+      </w:r>
+      <w:proofErr w:type="spellEnd"/>
+      <w:r>
+        <w:t xml:space="preserve"> </w:t>
+      </w:r>
+      <w:r>
+        <w:t>s'havia vist</w:t>
+      </w:r>
+      <w:r>
+        <w:t xml:space="preserve"> sotmesa a grans </w:t>
+      </w:r>
+      <w:r>
+        <w:t>canvis</w:t>
+      </w:r>
+      <w:r>
+        <w:t xml:space="preserve"> i la major part del material estudiat i coneixements tècnics adquirits que</w:t>
+      </w:r>
+      <w:r>
+        <w:t>daben completament</w:t>
+      </w:r>
+      <w:r>
+        <w:t xml:space="preserve"> deprecats. </w:t>
+      </w:r>
+    </w:p>
+    <w:p>
+      <w:r>
+        <w:t>A</w:t>
+      </w:r>
+      <w:r>
+        <w:t xml:space="preserve"> pessar </w:t>
+      </w:r>
+      <w:r>
+        <w:t xml:space="preserve">de matricular el projecte a </w:t>
+      </w:r>
+      <w:r>
+        <w:t>mitjans de Febrer es coneixia que aquest no podria ser començat</w:t>
+      </w:r>
+      <w:r>
+        <w:t xml:space="preserve"> amb agilitat</w:t>
+      </w:r>
+      <w:r>
+        <w:t xml:space="preserve"> fins a </w:t>
+      </w:r>
+      <w:r>
+        <w:t>principis</w:t>
+      </w:r>
+      <w:r>
+        <w:t xml:space="preserve"> d’abril</w:t>
+      </w:r>
+      <w:r>
+        <w:t xml:space="preserve"> a causa d'una situació excepcional en l'àmbit laboral</w:t>
+      </w:r>
+      <w:r>
+        <w:t xml:space="preserve">. </w:t>
+      </w:r>
+      <w:r>
+        <w:t xml:space="preserve">Gràcies a la disponibilitat d’una pròrroga </w:t>
+      </w:r>
+      <w:r>
+        <w:t>extraordinària</w:t>
+      </w:r>
+      <w:r>
+        <w:t xml:space="preserve"> que</w:t>
+      </w:r>
+      <w:r>
+        <w:t xml:space="preserve"> </w:t>
+      </w:r>
+      <w:r>
+        <w:t xml:space="preserve">permetia </w:t>
+      </w:r>
+      <w:r>
+        <w:t>estendre el període d'entrega fins a finals de setembre la</w:t>
+      </w:r>
+      <w:r>
+        <w:t xml:space="preserve"> </w:t>
+      </w:r>
+      <w:r>
+        <w:t>finestra</w:t>
+      </w:r>
+      <w:r>
+        <w:t xml:space="preserve"> de temps disponible per </w:t>
+      </w:r>
+      <w:r>
+        <w:t>completar</w:t>
+      </w:r>
+      <w:r>
+        <w:t xml:space="preserve"> el projecte </w:t>
+      </w:r>
+      <w:r>
+        <w:t>es veia ampliada</w:t>
+      </w:r>
+      <w:r>
+        <w:t xml:space="preserve"> </w:t>
+      </w:r>
+      <w:r>
+        <w:t>a</w:t>
+      </w:r>
+      <w:r>
+        <w:t xml:space="preserve">ls cinc o sis messos. </w:t>
+      </w:r>
+    </w:p>
+    <w:p>
+      <w:r>
+        <w:t xml:space="preserve">Cal tenir en compte que la disponibilitat </w:t>
+      </w:r>
+      <w:r>
+        <w:t>horària</w:t>
+      </w:r>
+      <w:r>
+        <w:t xml:space="preserve"> </w:t>
+      </w:r>
+      <w:r>
+        <w:t>en el dia a dia</w:t>
+      </w:r>
+      <w:r>
+        <w:t xml:space="preserve"> de cara a treballar e</w:t>
+      </w:r>
+      <w:r>
+        <w:t>n el projecte era molt reduïda i en</w:t>
+      </w:r>
+      <w:r>
+        <w:t xml:space="preserve"> </w:t>
+      </w:r>
+      <w:r>
+        <w:t>conseqüència</w:t>
+      </w:r>
+      <w:r>
+        <w:t xml:space="preserve"> </w:t>
+      </w:r>
+      <w:r>
+        <w:t xml:space="preserve">realitzar una bona </w:t>
+      </w:r>
+      <w:r>
+        <w:t xml:space="preserve">planificació es convertia en un requisit indispensable de cara a esquivar els problemes que van </w:t>
+      </w:r>
+      <w:r>
+        <w:t>provocar</w:t>
+      </w:r>
+      <w:r>
+        <w:t xml:space="preserve"> l’abandonament del projecte</w:t>
+      </w:r>
+      <w:r>
+        <w:t xml:space="preserve"> </w:t>
+      </w:r>
+      <w:r>
+        <w:t>en el seu primer intent.</w:t>
+      </w:r>
+    </w:p>
+    <w:p>
+      <w:r>
+        <w:t>Tant la figura ____ com les seccions que segueixen a continuació expliquem com es va planificar i executar la feina entre els mesos d'abril i setembre.</w:t>
+      </w:r>
+    </w:p>
+    <w:p/>
+    <w:p/>
+    <w:p>
+      <w:r>
+        <w:rPr>
+          <w:b/>
+        </w:rPr>
+        <w:lastRenderedPageBreak/>
+        <w:t>Segona</w:t>
+      </w:r>
+      <w:r>
+        <w:rPr>
+          <w:b/>
+        </w:rPr>
+        <w:t xml:space="preserve"> quinzena d</w:t>
+      </w:r>
+      <w:r>
+        <w:rPr>
+          <w:b/>
+        </w:rPr>
+        <w:t>e Març</w:t>
+      </w:r>
+      <w:r>
+        <w:rPr>
+          <w:b/>
+        </w:rPr>
+        <w:t>.</w:t>
+      </w:r>
+      <w:r>
+        <w:rPr>
+          <w:b/>
+        </w:rPr>
+        <w:br/>
+      </w:r>
+      <w:r>
+        <w:rPr>
+          <w:b/>
+        </w:rPr>
+        <w:br/>
+      </w:r>
+      <w:r>
+        <w:t xml:space="preserve">Primer estudi superficial </w:t>
+      </w:r>
+      <w:r>
+        <w:t xml:space="preserve">sobre </w:t>
+      </w:r>
+      <w:proofErr w:type="spellStart"/>
+      <w:r>
+        <w:t>l'API</w:t>
+      </w:r>
+      <w:proofErr w:type="spellEnd"/>
+      <w:r>
+        <w:t xml:space="preserve"> de </w:t>
+      </w:r>
+      <w:proofErr w:type="spellStart"/>
+      <w:r>
+        <w:t>FamilySearch</w:t>
+      </w:r>
+      <w:proofErr w:type="spellEnd"/>
+      <w:r>
+        <w:t xml:space="preserve"> </w:t>
+      </w:r>
+      <w:r>
+        <w:t xml:space="preserve">amb </w:t>
+      </w:r>
+      <w:r>
+        <w:t xml:space="preserve">la finalitat </w:t>
+      </w:r>
+      <w:r>
         <w:t>d’</w:t>
       </w:r>
       <w:r>
-        <w:t xml:space="preserve">avançar el </w:t>
-      </w:r>
-      <w:r>
-        <w:t>feina i dispos</w:t>
-      </w:r>
-      <w:r>
-        <w:t>ar</w:t>
-      </w:r>
-      <w:r>
-        <w:t xml:space="preserve"> així</w:t>
-      </w:r>
-      <w:r>
-        <w:t xml:space="preserve"> d’un total de </w:t>
-      </w:r>
-      <w:r>
-        <w:t xml:space="preserve">sis </w:t>
-      </w:r>
-      <w:r>
-        <w:t>mesos per realitzar el projecte.</w:t>
-      </w:r>
-    </w:p>
-    <w:p>
-      <w:r>
-        <w:t>Al Març del 2014 vaig començar a treballar a jornada complerta i el projecte va deixar d’avançar com s’esperava. Es van patir forts endarreriments sobre la planificació original fins al punt de que el projecte v a quedar aturat de forma permanent. La figura ____ mostra en línees generals la planificació que s’hagués volgut portar a terme.</w:t>
-      </w:r>
-    </w:p>
-    <w:p>
-      <w:pPr>
-        <w:rPr>
-          <w:u w:val="single"/>
-        </w:rPr>
-      </w:pPr>
-      <w:r>
-        <w:t>L</w:t>
-      </w:r>
-      <w:r>
-        <w:t xml:space="preserve">a falta de temps per realitzar un projecte acceptable </w:t>
-      </w:r>
-      <w:r>
-        <w:t>conjuntament amb</w:t>
-      </w:r>
-      <w:r>
-        <w:t xml:space="preserve"> la poca capacitat de maniobra </w:t>
-      </w:r>
-      <w:r>
-        <w:t>de les que es va disposar</w:t>
-      </w:r>
+        <w:t xml:space="preserve">observar quins canvis s’havien produït durant els </w:t>
+      </w:r>
+      <w:r>
+        <w:t>darrers</w:t>
+      </w:r>
+      <w:r>
+        <w:t xml:space="preserve"> dos</w:t>
+      </w:r>
+      <w:r>
+        <w:t xml:space="preserve"> anys</w:t>
+      </w:r>
+      <w:r>
+        <w:t xml:space="preserve"> i com aquests podien afectar o modificar la proposta inicial inscrita amb el projecte.</w:t>
+      </w:r>
+    </w:p>
+    <w:p>
+      <w:r>
+        <w:t xml:space="preserve">L'objectiu d'aquesta repassada ràpida sobre </w:t>
+      </w:r>
+      <w:proofErr w:type="spellStart"/>
+      <w:r>
+        <w:t>l'API</w:t>
+      </w:r>
+      <w:proofErr w:type="spellEnd"/>
+      <w:r>
+        <w:t xml:space="preserve"> era la de proporcionar una visió global sobre els límits que podria arribar a tenir el projecte i ens permetés p</w:t>
+      </w:r>
+      <w:r>
+        <w:t xml:space="preserve">lantejar una planificació coherent </w:t>
+      </w:r>
+      <w:r>
+        <w:t>de com organitzar les diferents fases del projecte.</w:t>
+      </w:r>
+    </w:p>
+    <w:p>
+      <w:pPr>
+        <w:rPr>
+          <w:b/>
+        </w:rPr>
+      </w:pPr>
+      <w:r>
+        <w:br/>
+      </w:r>
+      <w:r>
+        <w:rPr>
+          <w:b/>
+        </w:rPr>
+        <w:t>Primera quinzena d’</w:t>
+      </w:r>
+      <w:r>
+        <w:rPr>
+          <w:b/>
+        </w:rPr>
+        <w:t>abril.</w:t>
+      </w:r>
+    </w:p>
+    <w:p>
+      <w:r>
+        <w:t xml:space="preserve">A pessar de que l’estudi </w:t>
+      </w:r>
+      <w:r>
+        <w:t>sobre</w:t>
+      </w:r>
+      <w:r>
+        <w:t xml:space="preserve"> la informació disponible </w:t>
+      </w:r>
+      <w:r>
+        <w:t>a través de l’API es trobava</w:t>
+      </w:r>
+      <w:r>
+        <w:t xml:space="preserve"> en els seus inicis és va aprofitar aq</w:t>
+      </w:r>
+      <w:r>
+        <w:t xml:space="preserve">uesta quinzena per decidir </w:t>
+      </w:r>
+      <w:r>
+        <w:t>quina mena</w:t>
+      </w:r>
+      <w:r>
+        <w:t xml:space="preserve"> d’aplicació es volia implementar. Aquesta decisió obriria pas a la recerca i estudi de </w:t>
+      </w:r>
+      <w:r>
+        <w:t>quines</w:t>
+      </w:r>
+      <w:r>
+        <w:t xml:space="preserve"> tecnologies</w:t>
+      </w:r>
+      <w:r>
+        <w:t xml:space="preserve"> serien les més</w:t>
+      </w:r>
+      <w:r>
+        <w:t xml:space="preserve"> adie</w:t>
+      </w:r>
+      <w:r>
+        <w:t xml:space="preserve">nts de cara a la implementació dels exemples i les comunicacions amb la API de </w:t>
+      </w:r>
+      <w:proofErr w:type="spellStart"/>
+      <w:r>
+        <w:t>FamilySearch</w:t>
+      </w:r>
+      <w:proofErr w:type="spellEnd"/>
+      <w:r>
+        <w:t>.</w:t>
+      </w:r>
+    </w:p>
+    <w:p>
+      <w:r>
+        <w:t xml:space="preserve">També </w:t>
+      </w:r>
+      <w:r>
+        <w:t>s'aprofitaria</w:t>
+      </w:r>
+      <w:r>
+        <w:t xml:space="preserve"> aquest</w:t>
+      </w:r>
+      <w:r>
+        <w:t>a quinzena per familiaritzant-nos</w:t>
+      </w:r>
+      <w:r>
+        <w:t xml:space="preserve"> amb la diferent </w:t>
+      </w:r>
+      <w:r>
+        <w:t>documentació</w:t>
+      </w:r>
+      <w:r>
+        <w:t xml:space="preserve"> disponible</w:t>
+      </w:r>
+      <w:r>
+        <w:t xml:space="preserve"> sobre la API de </w:t>
+      </w:r>
+      <w:proofErr w:type="spellStart"/>
+      <w:r>
+        <w:t>FamilySearch</w:t>
+      </w:r>
+      <w:proofErr w:type="spellEnd"/>
       <w:r>
         <w:t xml:space="preserve"> </w:t>
       </w:r>
       <w:r>
-        <w:t xml:space="preserve">entre </w:t>
-      </w:r>
-      <w:r>
-        <w:t xml:space="preserve">els </w:t>
-      </w:r>
-      <w:r>
-        <w:t>mesos</w:t>
-      </w:r>
-      <w:r>
-        <w:t xml:space="preserve"> de Març i Juliol</w:t>
-      </w:r>
-      <w:r>
-        <w:t xml:space="preserve"> va provocar que es descartés la possibilitat de presentar el projecte durant la convocatòria prevista.</w:t>
-      </w:r>
-      <w:r>
-        <w:br/>
-      </w:r>
-    </w:p>
+        <w:t>i plantejar</w:t>
+      </w:r>
+      <w:r>
+        <w:t>-ne l’ordre d'estudi.</w:t>
+      </w:r>
+    </w:p>
+    <w:p/>
     <w:p>
       <w:pPr>
         <w:rPr>
@@ -1628,244 +2080,65 @@
         <w:rPr>
           <w:b/>
         </w:rPr>
-        <w:t>Planificació Febrer del 2016 – Septembre 2016</w:t>
-      </w:r>
-    </w:p>
-    <w:p>
-      <w:r>
-        <w:t xml:space="preserve">A  consequencia de l’extinció del pla d’enginyeries 2003 el projecte es torna a matricular al Febrer del 2016 amb la intenció </w:t>
-      </w:r>
-      <w:r>
-        <w:t>de tornar a començar-lo pràcticament de 0.</w:t>
-      </w:r>
-    </w:p>
-    <w:p>
-      <w:r>
-        <w:t>Donada la diferencia de temps entre la primera inscripció i la segona, l’API de FamilySearch había estat sotmesa a grans transformacions i la major part del material estudiat i coneixements tècnics adquirits que</w:t>
-      </w:r>
-      <w:r>
-        <w:t>daben completament</w:t>
-      </w:r>
-      <w:r>
-        <w:t xml:space="preserve"> deprecats. </w:t>
-      </w:r>
-    </w:p>
-    <w:p>
-      <w:r>
-        <w:t>Per</w:t>
-      </w:r>
-      <w:r>
-        <w:t xml:space="preserve"> motius laborals, </w:t>
-      </w:r>
-      <w:r>
-        <w:t xml:space="preserve">a pessar </w:t>
-      </w:r>
-      <w:r>
-        <w:t xml:space="preserve">de matricular el projecte a </w:t>
-      </w:r>
-      <w:r>
-        <w:t>mitjans de Febrer es coneixia que aquest no podria ser començat</w:t>
-      </w:r>
-      <w:r>
-        <w:t xml:space="preserve"> amb agilitat</w:t>
-      </w:r>
-      <w:r>
-        <w:t xml:space="preserve"> fins a </w:t>
-      </w:r>
-      <w:r>
-        <w:t>principis</w:t>
-      </w:r>
-      <w:r>
-        <w:t xml:space="preserve"> d’abril. </w:t>
-      </w:r>
-      <w:r>
-        <w:t xml:space="preserve">Gràcies a la disponibilitat d’una pròrroga extraordinaria queens permetia </w:t>
-      </w:r>
-      <w:r>
-        <w:t xml:space="preserve">presentar el projecte fins al mes de setembre del mateix any, el </w:t>
-      </w:r>
-      <w:r>
-        <w:t>finestra</w:t>
-      </w:r>
-      <w:r>
-        <w:t xml:space="preserve"> de temps disponible per realitzar el projecte es movia entre els cinc o sis messos. </w:t>
-      </w:r>
-    </w:p>
-    <w:p>
-      <w:r>
-        <w:t xml:space="preserve">Cal tenir en compte que la disponibilitat horaria diaria de cara a treballar en el projecte era molt reduida a consequencia de la jornada laboral i que per tant dur a terme una planificació adeqüada es convertia en un requisit indispensable de cara a esquivar els problemes que van probocar l’abandonament del projecte fa dos anys.  </w:t>
-      </w:r>
-    </w:p>
-    <w:p>
-      <w:r>
-        <w:t>La planificació del projecte en el rang de temps disponible es va estructurar de la</w:t>
-      </w:r>
-      <w:r>
-        <w:t xml:space="preserve"> forma que es descriu a continuació. La figura ______ també mostra aquesta planificació sobre un calendari.</w:t>
-      </w:r>
-    </w:p>
-    <w:p/>
-    <w:p>
-      <w:r>
-        <w:rPr>
-          <w:b/>
-        </w:rPr>
-        <w:t>Segona</w:t>
-      </w:r>
-      <w:r>
-        <w:rPr>
-          <w:b/>
-        </w:rPr>
-        <w:t xml:space="preserve"> quinzena d</w:t>
-      </w:r>
-      <w:r>
-        <w:rPr>
-          <w:b/>
-        </w:rPr>
-        <w:t>e Març</w:t>
-      </w:r>
-      <w:r>
-        <w:rPr>
-          <w:b/>
-        </w:rPr>
-        <w:t>.</w:t>
-      </w:r>
-      <w:r>
-        <w:rPr>
-          <w:b/>
-        </w:rPr>
-        <w:br/>
-      </w:r>
-      <w:r>
-        <w:rPr>
-          <w:b/>
-        </w:rPr>
-        <w:br/>
-      </w:r>
-      <w:r>
-        <w:t xml:space="preserve">Primer estudi superficial </w:t>
-      </w:r>
-      <w:r>
-        <w:t xml:space="preserve">per la API de FamilySearch </w:t>
-      </w:r>
-      <w:r>
-        <w:t>amb l’objectiud’</w:t>
-      </w:r>
-      <w:r>
-        <w:t xml:space="preserve">observar quins canvis s’havien </w:t>
-      </w:r>
-      <w:r>
-        <w:lastRenderedPageBreak/>
-        <w:t xml:space="preserve">produït durant els </w:t>
-      </w:r>
-      <w:r>
-        <w:t>derrers dos</w:t>
-      </w:r>
-      <w:r>
-        <w:t xml:space="preserve"> anys d’inactivitat en el projecte</w:t>
-      </w:r>
-      <w:r>
-        <w:t xml:space="preserve">. Aquest estudi preliminar ens ajudaria a </w:t>
-      </w:r>
-      <w:r>
-        <w:t xml:space="preserve">plantejar una planificació coherent de com afrontar la feina restant. </w:t>
-      </w:r>
-    </w:p>
-    <w:p>
-      <w:r>
-        <w:t>També s’aprofita per evaluar la viabilitat de la proposta inicial matriculada al febrer del 2014 i observar si aquesta necessitava ajusts d’alguna mena.</w:t>
-      </w:r>
-    </w:p>
-    <w:p>
-      <w:pPr>
-        <w:rPr>
-          <w:b/>
-        </w:rPr>
-      </w:pPr>
-      <w:r>
-        <w:rPr>
-          <w:b/>
-        </w:rPr>
-        <w:t>Primera quinzena d’</w:t>
-      </w:r>
-      <w:r>
-        <w:rPr>
-          <w:b/>
-        </w:rPr>
-        <w:t>abril.</w:t>
-      </w:r>
-    </w:p>
-    <w:p>
-      <w:r>
-        <w:t xml:space="preserve">A pessar de que l’estudi </w:t>
-      </w:r>
-      <w:r>
-        <w:t>sobre</w:t>
-      </w:r>
-      <w:r>
-        <w:t xml:space="preserve"> la informació disponible </w:t>
-      </w:r>
-      <w:r>
-        <w:t>a través de l’API es trobava</w:t>
-      </w:r>
-      <w:r>
-        <w:t xml:space="preserve"> en els seus inicis és va aprofitar aq</w:t>
-      </w:r>
-      <w:r>
-        <w:t>uesta quinzena per decidir quintipus</w:t>
-      </w:r>
-      <w:r>
-        <w:t xml:space="preserve"> d’aplicació es volia implementar. Aquesta decisió obriria pas a la recerca i estudi de </w:t>
-      </w:r>
-      <w:r>
-        <w:t>quines</w:t>
-      </w:r>
-      <w:r>
-        <w:t xml:space="preserve"> tecnologies</w:t>
-      </w:r>
-      <w:r>
-        <w:t xml:space="preserve"> serien les més</w:t>
-      </w:r>
-      <w:r>
-        <w:t xml:space="preserve"> necessàries iadients de cara a la implementació d’exemples </w:t>
-      </w:r>
-      <w:r>
-        <w:t xml:space="preserve"> i interacció amb la API </w:t>
-      </w:r>
-      <w:r>
-        <w:t xml:space="preserve">durant els següents messos. </w:t>
-      </w:r>
-    </w:p>
-    <w:p>
-      <w:r>
-        <w:t>També s’apropfita aquesta quinzena per familiaritzant-se amb la diferent informació disponible i plantejar l’ordre adeqüat d’estudi.</w:t>
-      </w:r>
-    </w:p>
-    <w:p/>
-    <w:p>
-      <w:pPr>
-        <w:rPr>
-          <w:b/>
-        </w:rPr>
-      </w:pPr>
-      <w:r>
-        <w:rPr>
-          <w:b/>
-        </w:rPr>
         <w:t>Segona quinzena d’abril – finals de maig.</w:t>
       </w:r>
     </w:p>
     <w:p>
       <w:r>
-        <w:t xml:space="preserve">Durant aquest ampli periode de temps es pretenia assolir dos objectius. </w:t>
-      </w:r>
-    </w:p>
-    <w:p>
-      <w:r>
-        <w:t>El primer d’ells, i més ambicios, era el de detallar tots els aspectes que marcarien la part tècnica de l’aplicació. Escollir de forma correcta resultava crucial de cara a no tancar-nos</w:t>
-      </w:r>
-      <w:r>
-        <w:t xml:space="preserve"> portes i assegurar que utilitzavem eines aficients per cada una de les tasques. Aquesta fase pretenia respondre a les següents preguntes:</w:t>
+        <w:t>Aquesta fase inicial del projecte resultava crucial per tal d'incorporar les eines necessàries al nostre coneixement que ens permetrien completar un dels objectius principals del projecte durant els mesos venidors.</w:t>
+      </w:r>
+    </w:p>
+    <w:p>
+      <w:r>
+        <w:t xml:space="preserve">Així doncs, l'objectiu </w:t>
+      </w:r>
+      <w:r>
+        <w:t xml:space="preserve">era el de detallar tots els aspectes </w:t>
+      </w:r>
+      <w:r>
+        <w:t>referents a la part</w:t>
+      </w:r>
+      <w:r>
+        <w:t xml:space="preserve"> tècnica</w:t>
+      </w:r>
+      <w:r>
+        <w:t xml:space="preserve"> de l’aplicació.</w:t>
+      </w:r>
+      <w:r>
+        <w:t xml:space="preserve"> Escollir de forma correcta </w:t>
+      </w:r>
+      <w:r>
+        <w:t xml:space="preserve">era indispensable </w:t>
+      </w:r>
+      <w:r>
+        <w:t xml:space="preserve">si volíem </w:t>
+      </w:r>
+      <w:r>
+        <w:t>evitar</w:t>
+      </w:r>
+      <w:r>
+        <w:t xml:space="preserve"> </w:t>
+      </w:r>
+      <w:r>
+        <w:t>tancar</w:t>
+      </w:r>
+      <w:r>
+        <w:t>-nos</w:t>
+      </w:r>
+      <w:r>
+        <w:t xml:space="preserve"> portes abans de començar o</w:t>
+      </w:r>
+      <w:r>
+        <w:t xml:space="preserve"> assegurar</w:t>
+      </w:r>
+      <w:r>
+        <w:t xml:space="preserve">-nos de que utilitzàvem eines eficients que maximitzessin el resultat entre esforç i qualitat. </w:t>
+      </w:r>
+      <w:r>
+        <w:t xml:space="preserve"> </w:t>
+      </w:r>
+      <w:r>
+        <w:t>Els punts coberts durant aquesta fase van ser:</w:t>
       </w:r>
     </w:p>
     <w:p>
@@ -1889,7 +2162,7 @@
         <w:t>ls components principals que conformen</w:t>
       </w:r>
       <w:r>
-        <w:t xml:space="preserve"> una pàgina web avui en dia.</w:t>
+        <w:t xml:space="preserve"> una pàgina web avui en dia i com interactuen.</w:t>
       </w:r>
     </w:p>
     <w:p>
@@ -1919,7 +2192,13 @@
         </w:numPr>
       </w:pPr>
       <w:r>
-        <w:t>Escollir del grup de tecnologies estudiades les més adients per fer front als notres objectius de projecte.</w:t>
+        <w:t>Escollir del grup de tecnologies estudiades les més adients per fer front als objectius de</w:t>
+      </w:r>
+      <w:r>
+        <w:t>l</w:t>
+      </w:r>
+      <w:r>
+        <w:t xml:space="preserve"> projecte.</w:t>
       </w:r>
     </w:p>
     <w:p>
@@ -1927,10 +2206,44 @@
         <w:t xml:space="preserve">El segon objectiu d’aquesta fase consistia en </w:t>
       </w:r>
       <w:r>
-        <w:t xml:space="preserve"> començar a plantejar possibles propostes </w:t>
-      </w:r>
-      <w:r>
-        <w:t xml:space="preserve">de quina mena de projectes serien realitzables i quins no considerant les dades disponibles. Aquest exercici ens ajudaria a comprendre juntament amb l’estudi profund dels paràmetres disponibles quins exemples eren els més adeqüats per ser implementats. </w:t>
+        <w:t xml:space="preserve"> començar a </w:t>
+      </w:r>
+      <w:r>
+        <w:t xml:space="preserve">comprendre de forma més concreta quina mena de projectes es podrien arribar a realitzar </w:t>
+      </w:r>
+      <w:r>
+        <w:t>amb les dades emmagatzemades per</w:t>
+      </w:r>
+      <w:r>
+        <w:t xml:space="preserve"> </w:t>
+      </w:r>
+      <w:proofErr w:type="spellStart"/>
+      <w:r>
+        <w:t>FamilySearch</w:t>
+      </w:r>
+      <w:proofErr w:type="spellEnd"/>
+      <w:r>
+        <w:t xml:space="preserve"> i quins no. </w:t>
+      </w:r>
+      <w:r>
+        <w:t>Aquest exercici ens ajudaria a</w:t>
+      </w:r>
+      <w:r>
+        <w:t xml:space="preserve"> comprendre</w:t>
+      </w:r>
+      <w:r>
+        <w:t xml:space="preserve"> </w:t>
+      </w:r>
+      <w:r>
+        <w:t xml:space="preserve">quins exemples tindria més sentit implementar per tal de demostrar millor la potencialitat de </w:t>
+      </w:r>
+      <w:proofErr w:type="spellStart"/>
+      <w:r>
+        <w:t>l'API</w:t>
+      </w:r>
+      <w:proofErr w:type="spellEnd"/>
+      <w:r>
+        <w:t xml:space="preserve">. </w:t>
       </w:r>
     </w:p>
     <w:p/>
@@ -1944,22 +2257,87 @@
         <w:rPr>
           <w:b/>
         </w:rPr>
+        <w:lastRenderedPageBreak/>
         <w:t>Messos de juny i juliol</w:t>
       </w:r>
     </w:p>
     <w:p>
       <w:r>
-        <w:t xml:space="preserve">L’esforç principal durant aquests dos messos esdevindria la implementació de l’aplicació web. </w:t>
-      </w:r>
-    </w:p>
-    <w:p>
-      <w:r>
-        <w:t>Es va decidir prioritzar aquesta tasca per sobre de l’estudi més teòric de la API ja que el fet d’implementar l’aplicació ens ajudaria a comprendre millor la informació disponible i les relacions entre els diferents objectes que no pas la documentació vaga en aquest aspecte.</w:t>
-      </w:r>
-    </w:p>
-    <w:p>
-      <w:r>
-        <w:lastRenderedPageBreak/>
+        <w:t>Gairebé tot l</w:t>
+      </w:r>
+      <w:r>
+        <w:t xml:space="preserve">’esforç durant aquests dos </w:t>
+      </w:r>
+      <w:r>
+        <w:t>mesos</w:t>
+      </w:r>
+      <w:r>
+        <w:t xml:space="preserve"> </w:t>
+      </w:r>
+      <w:r>
+        <w:t>es concentraria en</w:t>
+      </w:r>
+      <w:r>
+        <w:t xml:space="preserve"> la implementació de l’aplicació web. </w:t>
+      </w:r>
+    </w:p>
+    <w:p>
+      <w:r>
+        <w:t>Es va decidir prior</w:t>
+      </w:r>
+      <w:r>
+        <w:t>itzar aquesta tasca per sobre d'un e</w:t>
+      </w:r>
+      <w:r>
+        <w:t>studi més</w:t>
+      </w:r>
+      <w:r>
+        <w:t xml:space="preserve"> teòric de </w:t>
+      </w:r>
+      <w:proofErr w:type="spellStart"/>
+      <w:r>
+        <w:t>l'</w:t>
+      </w:r>
+      <w:r>
+        <w:t>API</w:t>
+      </w:r>
+      <w:proofErr w:type="spellEnd"/>
+      <w:r>
+        <w:t xml:space="preserve"> </w:t>
+      </w:r>
+      <w:r>
+        <w:t>pel simple fet que desenvolupar</w:t>
+      </w:r>
+      <w:r>
+        <w:t xml:space="preserve"> l’aplicació ens ajudaria a comprendre</w:t>
+      </w:r>
+      <w:r>
+        <w:t xml:space="preserve"> de forma més concisa</w:t>
+      </w:r>
+      <w:r>
+        <w:t xml:space="preserve"> </w:t>
+      </w:r>
+      <w:r>
+        <w:t>tant l</w:t>
+      </w:r>
+      <w:r>
+        <w:t xml:space="preserve">a informació disponible </w:t>
+      </w:r>
+      <w:r>
+        <w:t xml:space="preserve">com les diferents </w:t>
+      </w:r>
+      <w:r>
+        <w:t>relacions entre els objectes</w:t>
+      </w:r>
+      <w:r>
+        <w:t xml:space="preserve"> emmagatzemats.</w:t>
+      </w:r>
+    </w:p>
+    <w:p>
+      <w:r>
+        <w:t xml:space="preserve"> </w:t>
+      </w:r>
+      <w:r>
         <w:t>Al mateix temps, el fet d’acabar l’aplicació el més aviat possible ens donava la possbilitat d’aplicar pel procès de car</w:t>
       </w:r>
       <w:bookmarkStart w:id="0" w:name="_GoBack"/>
@@ -1968,7 +2346,25 @@
         <w:t xml:space="preserve">tificació </w:t>
       </w:r>
       <w:r>
-        <w:t>i en consequencia d’aconseguir accès a producció amb una mica de sort.</w:t>
+        <w:t xml:space="preserve">i en </w:t>
+      </w:r>
+      <w:r>
+        <w:t>conseqüència</w:t>
+      </w:r>
+      <w:r>
+        <w:t xml:space="preserve"> d’aconseguir </w:t>
+      </w:r>
+      <w:r>
+        <w:t>accé</w:t>
+      </w:r>
+      <w:r>
+        <w:t xml:space="preserve">s </w:t>
+      </w:r>
+      <w:r>
+        <w:t>a les dades de producció.</w:t>
+      </w:r>
+      <w:r>
+        <w:br/>
       </w:r>
     </w:p>
     <w:p>
@@ -1986,7 +2382,7 @@
     </w:p>
     <w:p>
       <w:r>
-        <w:t>L’objectiu del més d’agost era fer front a la part més teòrica del projecte. En concret:</w:t>
+        <w:t>L’objectiu del més d’agost era fer front a la part teòrica del projecte. En concret:</w:t>
       </w:r>
     </w:p>
     <w:p>
@@ -2041,16 +2437,35 @@
     </w:p>
     <w:p>
       <w:r>
-        <w:t xml:space="preserve">El més de setembre seria utilitzat </w:t>
-      </w:r>
-      <w:r>
-        <w:t>com a buffer per tal de retocar diferents aspectes del projecte que haguessin quedat al aire així com el de realitzar proves sobre el sistema i redactar les conclusions finals del projecte.</w:t>
-      </w:r>
-      <w:r>
-        <w:rPr>
-          <w:b/>
-        </w:rPr>
-        <w:br/>
+        <w:t xml:space="preserve">El més de setembre </w:t>
+      </w:r>
+      <w:r>
+        <w:t>s'utilitzaria</w:t>
+      </w:r>
+      <w:r>
+        <w:t xml:space="preserve"> </w:t>
+      </w:r>
+      <w:r>
+        <w:t xml:space="preserve">com a </w:t>
+      </w:r>
+      <w:proofErr w:type="spellStart"/>
+      <w:r>
+        <w:t>buffer</w:t>
+      </w:r>
+      <w:proofErr w:type="spellEnd"/>
+      <w:r>
+        <w:t xml:space="preserve"> per</w:t>
+      </w:r>
+      <w:r>
+        <w:t xml:space="preserve"> </w:t>
+      </w:r>
+      <w:r>
+        <w:t>acabar de tancar aquelles tasques del projecte que poguessin estar sotmeses a petits retards.</w:t>
+      </w:r>
+    </w:p>
+    <w:p>
+      <w:r>
+        <w:t xml:space="preserve">També s'aprofitaria la part final del més per preparar la defensa del projecte. </w:t>
       </w:r>
     </w:p>
     <w:p/>
@@ -3414,7 +3829,7 @@
 </file>
 
 <file path=customXml/itemProps1.xml><?xml version="1.0" encoding="utf-8"?>
-<ds:datastoreItem xmlns:ds="http://schemas.openxmlformats.org/officeDocument/2006/customXml" ds:itemID="{EE9EFCEE-6726-47B5-A6D1-99AB2A882935}">
+<ds:datastoreItem xmlns:ds="http://schemas.openxmlformats.org/officeDocument/2006/customXml" ds:itemID="{7E008643-24E0-4124-A976-0AED83E751FE}">
   <ds:schemaRefs>
     <ds:schemaRef ds:uri="http://schemas.openxmlformats.org/officeDocument/2006/bibliography"/>
   </ds:schemaRefs>

</xml_diff>